<commit_message>
Added basic dice rolls
</commit_message>
<xml_diff>
--- a/Teoria/Inżynieria wymagań.docx
+++ b/Teoria/Inżynieria wymagań.docx
@@ -588,13 +588,30 @@
         </w:numPr>
       </w:pPr>
       <w:r>
-        <w:t>Gra składa się z trzech modułów: Poruszanie się, Walka i Ekwipunek. Każdy z modułów ma swój własny ekran, którego wyświetlenie, „pauzuję” inne widoki. Jest to realizowane przez stos.</w:t>
+        <w:t xml:space="preserve">Gra składa się z trzech modułów: Poruszanie się, Walka i Ekwipunek. Każdy z modułów ma swój własny ekran, którego wyświetlenie, „pauzuję” inne widoki. Jest to realizowane przez stos. </w:t>
+      </w:r>
+    </w:p>
+    <w:p>
+      <w:pPr>
+        <w:pStyle w:val="Akapitzlist"/>
+        <w:numPr>
+          <w:ilvl w:val="0"/>
+          <w:numId w:val="11"/>
+        </w:numPr>
+      </w:pPr>
+      <w:r>
+        <w:t xml:space="preserve">Akcje i efekty mają przypisane </w:t>
+      </w:r>
+      <w:proofErr w:type="spellStart"/>
+      <w:r>
+        <w:t>tagi</w:t>
+      </w:r>
+      <w:proofErr w:type="spellEnd"/>
+      <w:r>
+        <w:t>. Służą one do rozpoznawania akcji i wpływają na ich wzajemne relację.</w:t>
       </w:r>
       <w:bookmarkStart w:id="0" w:name="_GoBack"/>
       <w:bookmarkEnd w:id="0"/>
-      <w:r>
-        <w:t xml:space="preserve"> </w:t>
-      </w:r>
     </w:p>
     <w:sectPr>
       <w:pgSz w:w="11906" w:h="16838"/>

</xml_diff>